<commit_message>
lettura text box funzionante
</commit_message>
<xml_diff>
--- a/4_Diari/diario 21.10.2022.docx
+++ b/4_Diari/diario 21.10.2022.docx
@@ -154,6 +154,38 @@
                 <w:b w:val="0"/>
               </w:rPr>
             </w:pPr>
+            <w:r>
+              <w:rPr>
+                <w:b w:val="0"/>
+              </w:rPr>
+              <w:t xml:space="preserve">Lettura del </w:t>
+            </w:r>
+            <w:proofErr w:type="spellStart"/>
+            <w:r>
+              <w:rPr>
+                <w:b w:val="0"/>
+              </w:rPr>
+              <w:t>textbox</w:t>
+            </w:r>
+            <w:proofErr w:type="spellEnd"/>
+            <w:r>
+              <w:rPr>
+                <w:b w:val="0"/>
+              </w:rPr>
+              <w:t xml:space="preserve"> (preso spunto da: </w:t>
+            </w:r>
+            <w:r>
+              <w:rPr>
+                <w:b w:val="0"/>
+              </w:rPr>
+              <w:t>https://stackoverflow.com/questions/47128393/how-to-detect-keypress-in-textbox-using-mvvm-light</w:t>
+            </w:r>
+            <w:r>
+              <w:rPr>
+                <w:b w:val="0"/>
+              </w:rPr>
+              <w:t>)</w:t>
+            </w:r>
           </w:p>
         </w:tc>
       </w:tr>
@@ -213,6 +245,46 @@
                 <w:b w:val="0"/>
               </w:rPr>
             </w:pPr>
+            <w:r>
+              <w:rPr>
+                <w:b w:val="0"/>
+              </w:rPr>
+              <w:t xml:space="preserve">Array </w:t>
+            </w:r>
+            <w:proofErr w:type="spellStart"/>
+            <w:r>
+              <w:rPr>
+                <w:b w:val="0"/>
+              </w:rPr>
+              <w:t>index</w:t>
+            </w:r>
+            <w:proofErr w:type="spellEnd"/>
+            <w:r>
+              <w:rPr>
+                <w:b w:val="0"/>
+              </w:rPr>
+              <w:t xml:space="preserve"> out of </w:t>
+            </w:r>
+            <w:proofErr w:type="spellStart"/>
+            <w:r>
+              <w:rPr>
+                <w:b w:val="0"/>
+              </w:rPr>
+              <w:t>bou</w:t>
+            </w:r>
+            <w:r>
+              <w:rPr>
+                <w:b w:val="0"/>
+              </w:rPr>
+              <w:t>nds</w:t>
+            </w:r>
+            <w:proofErr w:type="spellEnd"/>
+            <w:r>
+              <w:rPr>
+                <w:b w:val="0"/>
+              </w:rPr>
+              <w:t xml:space="preserve"> </w:t>
+            </w:r>
           </w:p>
         </w:tc>
       </w:tr>
@@ -273,6 +345,13 @@
                 <w:bCs w:val="0"/>
               </w:rPr>
             </w:pPr>
+            <w:r>
+              <w:rPr>
+                <w:b w:val="0"/>
+                <w:bCs w:val="0"/>
+              </w:rPr>
+              <w:t>ritardo</w:t>
+            </w:r>
           </w:p>
         </w:tc>
       </w:tr>
@@ -332,6 +411,12 @@
                 <w:b w:val="0"/>
               </w:rPr>
             </w:pPr>
+            <w:r>
+              <w:rPr>
+                <w:b w:val="0"/>
+              </w:rPr>
+              <w:t>Finire il confronto tra il testo dell’utente e il testo stampato</w:t>
+            </w:r>
             <w:bookmarkStart w:id="0" w:name="_GoBack"/>
             <w:bookmarkEnd w:id="0"/>
           </w:p>
@@ -2566,7 +2651,7 @@
 </file>
 
 <file path=customXml/itemProps1.xml><?xml version="1.0" encoding="utf-8"?>
-<ds:datastoreItem xmlns:ds="http://schemas.openxmlformats.org/officeDocument/2006/customXml" ds:itemID="{ED1AAB81-1CD4-4AE6-A1C9-D148CEEA8090}">
+<ds:datastoreItem xmlns:ds="http://schemas.openxmlformats.org/officeDocument/2006/customXml" ds:itemID="{C9995616-4CBC-46A7-B5B6-C2AAF6A774B8}">
   <ds:schemaRefs>
     <ds:schemaRef ds:uri="http://schemas.openxmlformats.org/officeDocument/2006/bibliography"/>
   </ds:schemaRefs>

</xml_diff>